<commit_message>
Upgraded to Drop 12.
</commit_message>
<xml_diff>
--- a/Architecture.docx
+++ b/Architecture.docx
@@ -2,8 +2,6 @@
 <file path=word/document.xml><?xml version="1.0" encoding="utf-8"?>
 <w:document xmlns:wpc="http://schemas.microsoft.com/office/word/2010/wordprocessingCanvas" xmlns:mc="http://schemas.openxmlformats.org/markup-compatibility/2006" xmlns:o="urn:schemas-microsoft-com:office:office" xmlns:r="http://schemas.openxmlformats.org/officeDocument/2006/relationships" xmlns:m="http://schemas.openxmlformats.org/officeDocument/2006/math" xmlns:v="urn:schemas-microsoft-com:vml" xmlns:wp14="http://schemas.microsoft.com/office/word/2010/wordprocessingDrawing" xmlns:wp="http://schemas.openxmlformats.org/drawingml/2006/wordprocessingDrawing" xmlns:w10="urn:schemas-microsoft-com:office:word" xmlns:w="http://schemas.openxmlformats.org/wordprocessingml/2006/main" xmlns:w14="http://schemas.microsoft.com/office/word/2010/wordml" xmlns:wpg="http://schemas.microsoft.com/office/word/2010/wordprocessingGroup" xmlns:wpi="http://schemas.microsoft.com/office/word/2010/wordprocessingInk" xmlns:wne="http://schemas.microsoft.com/office/word/2006/wordml" xmlns:wps="http://schemas.microsoft.com/office/word/2010/wordprocessingShape" mc:Ignorable="w14 wp14">
   <w:body>
-    <w:bookmarkStart w:id="0" w:name="_GoBack" w:displacedByCustomXml="next"/>
-    <w:bookmarkEnd w:id="0" w:displacedByCustomXml="next"/>
     <w:sdt>
       <w:sdtPr>
         <w:alias w:val="Topic"/>
@@ -52,10 +50,34 @@
         <w:t xml:space="preserve">Reference Implementation (Mileage Stats) </w:t>
       </w:r>
       <w:r>
-        <w:t xml:space="preserve">is a cross-browser, ASP.NET MVC application that </w:t>
-      </w:r>
-      <w:r>
-        <w:t xml:space="preserve">focuses on features of modern browsers. </w:t>
+        <w:t xml:space="preserve">is a cross-browser, ASP.NET </w:t>
+      </w:r>
+      <w:r>
+        <w:t>Model View Controller (</w:t>
+      </w:r>
+      <w:r>
+        <w:t>MVC</w:t>
+      </w:r>
+      <w:r>
+        <w:t>)</w:t>
+      </w:r>
+      <w:r>
+        <w:t xml:space="preserve"> application that </w:t>
+      </w:r>
+      <w:r>
+        <w:t xml:space="preserve">takes advantage of the </w:t>
+      </w:r>
+      <w:r>
+        <w:t xml:space="preserve">features </w:t>
+      </w:r>
+      <w:r>
+        <w:t>of</w:t>
+      </w:r>
+      <w:r>
+        <w:t xml:space="preserve"> </w:t>
+      </w:r>
+      <w:r>
+        <w:t xml:space="preserve">modern browsers. </w:t>
       </w:r>
       <w:r>
         <w:t xml:space="preserve">The application </w:t>
@@ -78,6 +100,8 @@
       <w:r>
         <w:t xml:space="preserve"> </w:t>
       </w:r>
+      <w:bookmarkStart w:id="0" w:name="_GoBack"/>
+      <w:bookmarkEnd w:id="0"/>
     </w:p>
     <w:p>
       <w:pPr>
@@ -102,7 +126,34 @@
         <w:t>experience</w:t>
       </w:r>
       <w:r>
-        <w:t>, which performs a form post and reloads the page each time a button or hyperlink is clicked.</w:t>
+        <w:t>.</w:t>
+      </w:r>
+      <w:r>
+        <w:rPr>
+          <w:b/>
+        </w:rPr>
+        <w:t xml:space="preserve"> </w:t>
+      </w:r>
+      <w:r>
+        <w:t>In this approach,</w:t>
+      </w:r>
+      <w:r>
+        <w:t xml:space="preserve"> a form post and </w:t>
+      </w:r>
+      <w:r>
+        <w:t xml:space="preserve">page </w:t>
+      </w:r>
+      <w:r>
+        <w:t xml:space="preserve">reload </w:t>
+      </w:r>
+      <w:r>
+        <w:t xml:space="preserve">are </w:t>
+      </w:r>
+      <w:r>
+        <w:t xml:space="preserve">executed </w:t>
+      </w:r>
+      <w:r>
+        <w:t>each time a button or hyperlink is clicked.</w:t>
       </w:r>
     </w:p>
     <w:p>
@@ -128,13 +179,55 @@
         <w:t>experience</w:t>
       </w:r>
       <w:r>
-        <w:t>, which performs an initial page load, and then only executes server requests when new data is required or updated</w:t>
-      </w:r>
-      <w:r>
-        <w:t xml:space="preserve">, additionally the </w:t>
-      </w:r>
-      <w:r>
-        <w:t>lack of a full page reload, enables</w:t>
+        <w:t xml:space="preserve">. </w:t>
+      </w:r>
+      <w:r>
+        <w:t>In this approach,</w:t>
+      </w:r>
+      <w:r>
+        <w:t xml:space="preserve"> </w:t>
+      </w:r>
+      <w:r>
+        <w:t>the</w:t>
+      </w:r>
+      <w:r>
+        <w:t xml:space="preserve"> initial page</w:t>
+      </w:r>
+      <w:r>
+        <w:t xml:space="preserve"> is</w:t>
+      </w:r>
+      <w:r>
+        <w:t xml:space="preserve"> load</w:t>
+      </w:r>
+      <w:r>
+        <w:t>ed once</w:t>
+      </w:r>
+      <w:r>
+        <w:t xml:space="preserve">, and server requests </w:t>
+      </w:r>
+      <w:r>
+        <w:t xml:space="preserve">are only made </w:t>
+      </w:r>
+      <w:r>
+        <w:t>when new data is required or updated</w:t>
+      </w:r>
+      <w:r>
+        <w:t xml:space="preserve">. </w:t>
+      </w:r>
+      <w:r>
+        <w:t>In addition to other user-friendly features, t</w:t>
+      </w:r>
+      <w:r>
+        <w:t xml:space="preserve">he </w:t>
+      </w:r>
+      <w:r>
+        <w:t>lack of a full</w:t>
+      </w:r>
+      <w:r>
+        <w:t>-</w:t>
+      </w:r>
+      <w:r>
+        <w:t>page reload enables</w:t>
       </w:r>
       <w:r>
         <w:t xml:space="preserve"> the animation of </w:t>
@@ -166,10 +259,79 @@
         <w:t>rich website</w:t>
       </w:r>
       <w:r>
-        <w:t xml:space="preserve"> experience provides a superior experience for the end user as the application feels more responsive, and more like a desktop application to use. However, some users do not have script enabled or available on their User Agent (browser or accessibility tool such as a screen reader) and therefore require us to support the </w:t>
-      </w:r>
-      <w:r>
-        <w:t>traditional website experience.</w:t>
+        <w:t xml:space="preserve"> </w:t>
+      </w:r>
+      <w:r>
+        <w:t>approach</w:t>
+      </w:r>
+      <w:r>
+        <w:t xml:space="preserve"> </w:t>
+      </w:r>
+      <w:r>
+        <w:t>provides a superior experience for the user</w:t>
+      </w:r>
+      <w:r>
+        <w:t>,</w:t>
+      </w:r>
+      <w:r>
+        <w:t xml:space="preserve"> as the application feels more responsive and more like a desktop application. </w:t>
+      </w:r>
+      <w:r>
+        <w:t>But because</w:t>
+      </w:r>
+      <w:r>
+        <w:t xml:space="preserve"> some users do not have script</w:t>
+      </w:r>
+      <w:r>
+        <w:t>ing</w:t>
+      </w:r>
+      <w:r>
+        <w:t xml:space="preserve"> enabled or available on their </w:t>
+      </w:r>
+      <w:r>
+        <w:t>u</w:t>
+      </w:r>
+      <w:r>
+        <w:t xml:space="preserve">ser </w:t>
+      </w:r>
+      <w:r>
+        <w:t>a</w:t>
+      </w:r>
+      <w:r>
+        <w:t>gent (</w:t>
+      </w:r>
+      <w:r>
+        <w:t xml:space="preserve">web </w:t>
+      </w:r>
+      <w:r>
+        <w:t>browser or accessibility tool</w:t>
+      </w:r>
+      <w:r>
+        <w:t>,</w:t>
+      </w:r>
+      <w:r>
+        <w:t xml:space="preserve"> such as a screen reader)</w:t>
+      </w:r>
+      <w:r>
+        <w:t xml:space="preserve">, </w:t>
+      </w:r>
+      <w:r>
+        <w:t xml:space="preserve">which is necessary for the partial-page reloads, </w:t>
+      </w:r>
+      <w:r>
+        <w:t>we must</w:t>
+      </w:r>
+      <w:r>
+        <w:t xml:space="preserve"> support the </w:t>
+      </w:r>
+      <w:r>
+        <w:t>traditional website experience</w:t>
+      </w:r>
+      <w:r>
+        <w:t xml:space="preserve"> for them</w:t>
+      </w:r>
+      <w:r>
+        <w:t>.</w:t>
       </w:r>
     </w:p>
     <w:p>
@@ -181,13 +343,19 @@
         </w:numPr>
       </w:pPr>
       <w:r>
-        <w:t xml:space="preserve">The </w:t>
-      </w:r>
-      <w:r>
-        <w:t>traditional website</w:t>
-      </w:r>
-      <w:r>
-        <w:t xml:space="preserve"> experience </w:t>
+        <w:t>In the</w:t>
+      </w:r>
+      <w:r>
+        <w:t xml:space="preserve"> </w:t>
+      </w:r>
+      <w:r>
+        <w:t xml:space="preserve">traditional </w:t>
+      </w:r>
+      <w:r>
+        <w:t>approach,</w:t>
+      </w:r>
+      <w:r>
+        <w:t xml:space="preserve"> </w:t>
       </w:r>
       <w:r>
         <w:t xml:space="preserve">the </w:t>
@@ -223,7 +391,7 @@
         <w:t xml:space="preserve"> experience</w:t>
       </w:r>
       <w:r>
-        <w:t xml:space="preserve">, where we </w:t>
+        <w:t xml:space="preserve">, we </w:t>
       </w:r>
       <w:r>
         <w:t>perform asynchronous data request</w:t>
@@ -247,7 +415,13 @@
         </w:numPr>
       </w:pPr>
       <w:r>
-        <w:t xml:space="preserve">Supporting these two experiences introduces application complexity </w:t>
+        <w:t xml:space="preserve">Supporting </w:t>
+      </w:r>
+      <w:r>
+        <w:t xml:space="preserve">both </w:t>
+      </w:r>
+      <w:r>
+        <w:t xml:space="preserve">these experiences introduces complexity </w:t>
       </w:r>
       <w:r>
         <w:t xml:space="preserve">that </w:t>
@@ -256,13 +430,34 @@
         <w:t>requires careful planning</w:t>
       </w:r>
       <w:r>
-        <w:t xml:space="preserve"> on both the client-side and server-side</w:t>
-      </w:r>
-      <w:r>
-        <w:t xml:space="preserve"> to ensure the application is responsive, </w:t>
-      </w:r>
-      <w:r>
-        <w:t>maintainable, has clean separation of concerns, and is testable.</w:t>
+        <w:t xml:space="preserve"> on both the client and server</w:t>
+      </w:r>
+      <w:r>
+        <w:t xml:space="preserve"> </w:t>
+      </w:r>
+      <w:r>
+        <w:t>side</w:t>
+      </w:r>
+      <w:r>
+        <w:t>s</w:t>
+      </w:r>
+      <w:r>
+        <w:t xml:space="preserve"> to ensure</w:t>
+      </w:r>
+      <w:r>
+        <w:t xml:space="preserve"> that</w:t>
+      </w:r>
+      <w:r>
+        <w:t xml:space="preserve"> the application is responsive, </w:t>
+      </w:r>
+      <w:r>
+        <w:t xml:space="preserve">maintainable, has </w:t>
+      </w:r>
+      <w:r>
+        <w:t xml:space="preserve">a </w:t>
+      </w:r>
+      <w:r>
+        <w:t>clean separation of concerns, and is testable.</w:t>
       </w:r>
     </w:p>
     <w:p>
@@ -274,25 +469,40 @@
         </w:numPr>
       </w:pPr>
       <w:r>
-        <w:t xml:space="preserve">Web applications run in </w:t>
-      </w:r>
-      <w:r>
-        <w:t>w</w:t>
-      </w:r>
-      <w:r>
-        <w:t>eb</w:t>
-      </w:r>
-      <w:r>
-        <w:t xml:space="preserve"> browsers. Developers need to determine early in the design phase, </w:t>
+        <w:t>You should</w:t>
+      </w:r>
+      <w:r>
+        <w:t xml:space="preserve"> determine early in the design phase </w:t>
       </w:r>
       <w:r>
         <w:t>which</w:t>
       </w:r>
       <w:r>
-        <w:t xml:space="preserve"> experience the user should expect in each version of </w:t>
-      </w:r>
-      <w:r>
-        <w:t xml:space="preserve">browsers the application will support. Support of older browsers </w:t>
+        <w:t xml:space="preserve"> experience the user should expect in each </w:t>
+      </w:r>
+      <w:r>
+        <w:t xml:space="preserve">browser and </w:t>
+      </w:r>
+      <w:r>
+        <w:t xml:space="preserve">browser </w:t>
+      </w:r>
+      <w:r>
+        <w:t>version</w:t>
+      </w:r>
+      <w:r>
+        <w:t xml:space="preserve"> </w:t>
+      </w:r>
+      <w:r>
+        <w:t xml:space="preserve">the application will support. </w:t>
+      </w:r>
+      <w:r>
+        <w:t>If you choose to s</w:t>
+      </w:r>
+      <w:r>
+        <w:t>upport older browsers</w:t>
+      </w:r>
+      <w:r>
+        <w:t xml:space="preserve">, you </w:t>
       </w:r>
       <w:r>
         <w:t xml:space="preserve">may </w:t>
@@ -307,7 +517,13 @@
         <w:t>technology choices</w:t>
       </w:r>
       <w:r>
-        <w:t xml:space="preserve"> and will affect the runtime</w:t>
+        <w:t xml:space="preserve"> and affect the run</w:t>
+      </w:r>
+      <w:r>
+        <w:t>-</w:t>
+      </w:r>
+      <w:r>
+        <w:t>time</w:t>
       </w:r>
       <w:r>
         <w:t xml:space="preserve"> </w:t>
@@ -324,7 +540,37 @@
       </w:r>
       <w:proofErr w:type="spellEnd"/>
       <w:r>
-        <w:t xml:space="preserve"> are available for some technologies, such as providing HTML 5 support in older browsers, but these come at the cost of additional dependencies </w:t>
+        <w:t>,</w:t>
+      </w:r>
+      <w:r>
+        <w:t xml:space="preserve"> such as </w:t>
+      </w:r>
+      <w:r>
+        <w:t xml:space="preserve">those that provide </w:t>
+      </w:r>
+      <w:r>
+        <w:t>HTML5 support</w:t>
+      </w:r>
+      <w:r>
+        <w:t>,</w:t>
+      </w:r>
+      <w:r>
+        <w:t xml:space="preserve"> </w:t>
+      </w:r>
+      <w:r>
+        <w:t>are available for</w:t>
+      </w:r>
+      <w:r>
+        <w:t xml:space="preserve"> adding support for</w:t>
+      </w:r>
+      <w:r>
+        <w:t xml:space="preserve"> some technologies</w:t>
+      </w:r>
+      <w:r>
+        <w:t xml:space="preserve"> in older browsers</w:t>
+      </w:r>
+      <w:r>
+        <w:t xml:space="preserve">, but these come at the cost of additional dependencies </w:t>
       </w:r>
       <w:r>
         <w:t>(s</w:t>
@@ -350,28 +596,40 @@
       </w:r>
       <w:proofErr w:type="spellEnd"/>
       <w:r>
-        <w:t xml:space="preserve"> solutions.</w:t>
+        <w:t xml:space="preserve"> solutions</w:t>
       </w:r>
       <w:r>
         <w:t>)</w:t>
       </w:r>
       <w:r>
+        <w:t>.</w:t>
+      </w:r>
+      <w:r>
         <w:t xml:space="preserve"> </w:t>
       </w:r>
       <w:r>
-        <w:t>Making th</w:t>
-      </w:r>
-      <w:r>
-        <w:t>ese</w:t>
+        <w:t xml:space="preserve">Making </w:t>
+      </w:r>
+      <w:r>
+        <w:t>decisions</w:t>
       </w:r>
       <w:r>
         <w:t xml:space="preserve"> </w:t>
       </w:r>
       <w:r>
-        <w:t>decisions</w:t>
-      </w:r>
-      <w:r>
-        <w:t xml:space="preserve"> early on allows establishing realistic expectations </w:t>
+        <w:t>about which</w:t>
+      </w:r>
+      <w:r>
+        <w:t xml:space="preserve"> technologies you will need to support </w:t>
+      </w:r>
+      <w:r>
+        <w:t xml:space="preserve">early on allows </w:t>
+      </w:r>
+      <w:r>
+        <w:t xml:space="preserve">you to </w:t>
+      </w:r>
+      <w:r>
+        <w:t xml:space="preserve">establish realistic expectations </w:t>
       </w:r>
       <w:r>
         <w:t xml:space="preserve">for users and </w:t>
@@ -389,7 +647,16 @@
         </w:numPr>
       </w:pPr>
       <w:r>
-        <w:t xml:space="preserve">This chapter provides a high level, mental map of the Mileage Stats client-side architecture </w:t>
+        <w:t xml:space="preserve">This chapter provides a </w:t>
+      </w:r>
+      <w:r>
+        <w:t>high-</w:t>
+      </w:r>
+      <w:r>
+        <w:t>level map of the Mileage Stats client-side architecture</w:t>
+      </w:r>
+      <w:r>
+        <w:t xml:space="preserve">, and is </w:t>
       </w:r>
       <w:r>
         <w:t xml:space="preserve">divided </w:t>
@@ -447,6 +714,7 @@
         <w:rPr>
           <w:b/>
         </w:rPr>
+        <w:lastRenderedPageBreak/>
         <w:t>Modularity</w:t>
       </w:r>
       <w:r>
@@ -467,7 +735,6 @@
         <w:rPr>
           <w:b/>
         </w:rPr>
-        <w:lastRenderedPageBreak/>
         <w:t>Communication</w:t>
       </w:r>
       <w:r>
@@ -480,7 +747,22 @@
         <w:t>objects communicate</w:t>
       </w:r>
       <w:r>
-        <w:t xml:space="preserve"> which is represented below as the Pub/Sub.</w:t>
+        <w:t>,</w:t>
+      </w:r>
+      <w:r>
+        <w:t xml:space="preserve"> </w:t>
+      </w:r>
+      <w:r>
+        <w:t xml:space="preserve">and </w:t>
+      </w:r>
+      <w:r>
+        <w:t xml:space="preserve">is represented </w:t>
+      </w:r>
+      <w:r>
+        <w:t>by</w:t>
+      </w:r>
+      <w:r>
+        <w:t xml:space="preserve"> the Pub/Sub.</w:t>
       </w:r>
     </w:p>
     <w:p>
@@ -500,10 +782,22 @@
         <w:t>explains how to manage</w:t>
       </w:r>
       <w:r>
-        <w:t xml:space="preserve"> user gestures and coordinates animations</w:t>
-      </w:r>
-      <w:r>
-        <w:t>, which is represented below as the Navigation and Layout Manager.</w:t>
+        <w:t xml:space="preserve"> user gestures and coordinate animations</w:t>
+      </w:r>
+      <w:r>
+        <w:t xml:space="preserve">, </w:t>
+      </w:r>
+      <w:r>
+        <w:t xml:space="preserve">and </w:t>
+      </w:r>
+      <w:r>
+        <w:t xml:space="preserve">is represented </w:t>
+      </w:r>
+      <w:r>
+        <w:t xml:space="preserve">by </w:t>
+      </w:r>
+      <w:r>
+        <w:t>the Navigation and Layout Manager.</w:t>
       </w:r>
     </w:p>
     <w:p>
@@ -517,10 +811,22 @@
         <w:t>Data</w:t>
       </w:r>
       <w:r>
-        <w:t xml:space="preserve"> provides guidance for client-side data request and data caching</w:t>
-      </w:r>
-      <w:r>
-        <w:t xml:space="preserve"> which is represented below as the Data Manager.</w:t>
+        <w:t xml:space="preserve"> provides guidance for client-side data request</w:t>
+      </w:r>
+      <w:r>
+        <w:t>s</w:t>
+      </w:r>
+      <w:r>
+        <w:t xml:space="preserve"> and data caching</w:t>
+      </w:r>
+      <w:r>
+        <w:t xml:space="preserve"> </w:t>
+      </w:r>
+      <w:r>
+        <w:t>and</w:t>
+      </w:r>
+      <w:r>
+        <w:t xml:space="preserve"> is represented below as the Data Manager.</w:t>
       </w:r>
     </w:p>
     <w:p>
@@ -533,7 +839,13 @@
         <w:pStyle w:val="ppFigureCaption"/>
       </w:pPr>
       <w:r>
-        <w:t>Mileage Stats Client Architecture</w:t>
+        <w:t xml:space="preserve">Mileage </w:t>
+      </w:r>
+      <w:r>
+        <w:t>S</w:t>
+      </w:r>
+      <w:r>
+        <w:t>tats client architecture</w:t>
       </w:r>
     </w:p>
     <w:p>
@@ -546,9 +858,9 @@
           <w:lang w:bidi="ar-SA"/>
         </w:rPr>
         <w:drawing>
-          <wp:inline distT="0" distB="0" distL="0" distR="0" wp14:anchorId="7B9094FA" wp14:editId="74B03C72">
-            <wp:extent cx="4727448" cy="2834640"/>
-            <wp:effectExtent l="0" t="0" r="0" b="3810"/>
+          <wp:inline distT="0" distB="0" distL="0" distR="0" wp14:anchorId="6505E396" wp14:editId="2DF8D30D">
+            <wp:extent cx="4736592" cy="2825496"/>
+            <wp:effectExtent l="0" t="0" r="6985" b="0"/>
             <wp:docPr id="1" name="Picture 1"/>
             <wp:cNvGraphicFramePr>
               <a:graphicFrameLocks xmlns:a="http://schemas.openxmlformats.org/drawingml/2006/main" noChangeAspect="1"/>
@@ -569,7 +881,7 @@
                   <pic:spPr>
                     <a:xfrm>
                       <a:off x="0" y="0"/>
-                      <a:ext cx="4727448" cy="2834640"/>
+                      <a:ext cx="4736592" cy="2825496"/>
                     </a:xfrm>
                     <a:prstGeom prst="rect">
                       <a:avLst/>
@@ -584,13 +896,16 @@
     </w:p>
     <w:p>
       <w:pPr>
-        <w:pStyle w:val="Heading2"/>
-      </w:pPr>
-      <w:r>
-        <w:t xml:space="preserve">What </w:t>
-      </w:r>
-      <w:r>
-        <w:t>you will learn in this chapter</w:t>
+        <w:pStyle w:val="ppBodyText"/>
+      </w:pPr>
+      <w:r>
+        <w:t xml:space="preserve">In this chapter you will </w:t>
+      </w:r>
+      <w:r>
+        <w:t>learn</w:t>
+      </w:r>
+      <w:r>
+        <w:t>:</w:t>
       </w:r>
     </w:p>
     <w:p>
@@ -600,13 +915,31 @@
       <w:r>
         <w:t>Options and strategies for getting the right HTML to the client</w:t>
       </w:r>
+      <w:r>
+        <w:t>.</w:t>
+      </w:r>
     </w:p>
     <w:p>
       <w:pPr>
         <w:pStyle w:val="ppBulletList"/>
       </w:pPr>
       <w:r>
-        <w:t>The advantages to modular code and an example using jQuery UI widgets</w:t>
+        <w:t xml:space="preserve">The advantages </w:t>
+      </w:r>
+      <w:r>
+        <w:t>of</w:t>
+      </w:r>
+      <w:r>
+        <w:t xml:space="preserve"> modular code and </w:t>
+      </w:r>
+      <w:r>
+        <w:t>techniques for</w:t>
+      </w:r>
+      <w:r>
+        <w:t xml:space="preserve"> using jQuery UI widgets</w:t>
+      </w:r>
+      <w:r>
+        <w:t>.</w:t>
       </w:r>
     </w:p>
     <w:p>
@@ -617,7 +950,16 @@
         <w:t xml:space="preserve">How </w:t>
       </w:r>
       <w:r>
-        <w:t>the pub/sub pattern can be used for loosely-coupled communication</w:t>
+        <w:t>the pub/sub pattern can be used for loosely</w:t>
+      </w:r>
+      <w:r>
+        <w:t xml:space="preserve"> </w:t>
+      </w:r>
+      <w:r>
+        <w:t>coupled communication</w:t>
+      </w:r>
+      <w:r>
+        <w:t>.</w:t>
       </w:r>
     </w:p>
     <w:p>
@@ -625,13 +967,28 @@
         <w:pStyle w:val="ppBulletList"/>
       </w:pPr>
       <w:r>
-        <w:t xml:space="preserve">How to solve browser history and back button problems when the site </w:t>
+        <w:t>How to solve browser history and back</w:t>
+      </w:r>
+      <w:r>
+        <w:t>-</w:t>
+      </w:r>
+      <w:r>
+        <w:t xml:space="preserve">button problems when the site </w:t>
       </w:r>
       <w:r>
         <w:t xml:space="preserve">doesn't </w:t>
       </w:r>
       <w:r>
-        <w:t>perform full page reloads</w:t>
+        <w:t>perform full</w:t>
+      </w:r>
+      <w:r>
+        <w:t>-</w:t>
+      </w:r>
+      <w:r>
+        <w:t>page reloads</w:t>
+      </w:r>
+      <w:r>
+        <w:t>.</w:t>
       </w:r>
     </w:p>
     <w:p>
@@ -639,7 +996,25 @@
         <w:pStyle w:val="ppBulletList"/>
       </w:pPr>
       <w:r>
-        <w:t>How a loosely-coupled data layer can simplify caching for the whole client-side</w:t>
+        <w:t>How a loosely</w:t>
+      </w:r>
+      <w:r>
+        <w:t xml:space="preserve"> </w:t>
+      </w:r>
+      <w:r>
+        <w:t>coupled data layer can simplify caching for client</w:t>
+      </w:r>
+      <w:r>
+        <w:t xml:space="preserve"> </w:t>
+      </w:r>
+      <w:r>
+        <w:t>side</w:t>
+      </w:r>
+      <w:r>
+        <w:t xml:space="preserve"> data requests</w:t>
+      </w:r>
+      <w:r>
+        <w:t>.</w:t>
       </w:r>
     </w:p>
     <w:p>
@@ -649,6 +1024,9 @@
       <w:r>
         <w:t>How the Mileage Stats team solved a number of challenges related to structure, modularity, communication, navigation, and data</w:t>
       </w:r>
+      <w:r>
+        <w:t>.</w:t>
+      </w:r>
     </w:p>
     <w:p>
       <w:pPr>
@@ -669,7 +1047,13 @@
         <w:t xml:space="preserve">discussed in this chapter </w:t>
       </w:r>
       <w:r>
-        <w:t>are JavaScript, jQuery, jQuery UI Widgets, and jQuery BBQ: Back Button &amp; Query Library (BBQ).</w:t>
+        <w:t>are JavaScript, jQuery, jQuery UI Widgets, and jQuery Back Button &amp; Query Library (</w:t>
+      </w:r>
+      <w:r>
+        <w:t xml:space="preserve">jQuery </w:t>
+      </w:r>
+      <w:r>
+        <w:t>BBQ).</w:t>
       </w:r>
     </w:p>
     <w:p>
@@ -701,10 +1085,10 @@
         <w:t xml:space="preserve"> </w:t>
       </w:r>
       <w:r>
-        <w:t>with</w:t>
-      </w:r>
-      <w:r>
-        <w:t xml:space="preserve"> modern browser</w:t>
+        <w:t xml:space="preserve">using </w:t>
+      </w:r>
+      <w:r>
+        <w:t>modern browser</w:t>
       </w:r>
       <w:r>
         <w:t xml:space="preserve">s </w:t>
@@ -734,7 +1118,13 @@
         <w:t>without JavaScript enabled</w:t>
       </w:r>
       <w:r>
-        <w:t xml:space="preserve"> and will function when viewed with an older browser.</w:t>
+        <w:t xml:space="preserve"> and will function when viewed </w:t>
+      </w:r>
+      <w:r>
+        <w:t>in</w:t>
+      </w:r>
+      <w:r>
+        <w:t xml:space="preserve"> an older browser.</w:t>
       </w:r>
     </w:p>
     <w:p>
@@ -748,7 +1138,13 @@
         <w:t xml:space="preserve">client-side </w:t>
       </w:r>
       <w:r>
-        <w:t>structure changes without performing full page reloads. This requires client-side loading, creation, and replacement of HTML fragments or pages.</w:t>
+        <w:t>structure changes without performing full</w:t>
+      </w:r>
+      <w:r>
+        <w:t>-</w:t>
+      </w:r>
+      <w:r>
+        <w:t>page reloads. This requires client-side loading, creation, and replacement of HTML fragments or pages.</w:t>
       </w:r>
     </w:p>
     <w:p>
@@ -759,16 +1155,16 @@
         <w:t xml:space="preserve">To support both </w:t>
       </w:r>
       <w:r>
-        <w:t>rich website</w:t>
-      </w:r>
-      <w:r>
-        <w:t xml:space="preserve"> and </w:t>
-      </w:r>
-      <w:r>
-        <w:t>traditional website</w:t>
-      </w:r>
-      <w:r>
-        <w:t xml:space="preserve"> user experiences, the Project Silk team chose to have the web server </w:t>
+        <w:t xml:space="preserve">rich </w:t>
+      </w:r>
+      <w:r>
+        <w:t xml:space="preserve">and </w:t>
+      </w:r>
+      <w:r>
+        <w:t xml:space="preserve">traditional </w:t>
+      </w:r>
+      <w:r>
+        <w:t xml:space="preserve">user experiences, the Project Silk team chose to have the web server </w:t>
       </w:r>
       <w:r>
         <w:t>generate the initial HTML; t</w:t>
@@ -777,16 +1173,28 @@
         <w:t>hen,</w:t>
       </w:r>
       <w:r>
-        <w:t xml:space="preserve"> using JavaScript to detect the browser capabilities,</w:t>
-      </w:r>
-      <w:r>
         <w:t xml:space="preserve"> </w:t>
       </w:r>
       <w:r>
+        <w:t xml:space="preserve">after </w:t>
+      </w:r>
+      <w:r>
+        <w:t>using JavaScript to detect the browser capabilities,</w:t>
+      </w:r>
+      <w:r>
+        <w:t xml:space="preserve"> </w:t>
+      </w:r>
+      <w:r>
         <w:t>we</w:t>
       </w:r>
       <w:r>
-        <w:t xml:space="preserve"> enhance the user experience replac</w:t>
+        <w:t xml:space="preserve"> enhance the user experience </w:t>
+      </w:r>
+      <w:r>
+        <w:t xml:space="preserve">by </w:t>
+      </w:r>
+      <w:r>
+        <w:t>replac</w:t>
       </w:r>
       <w:r>
         <w:t>ing</w:t>
@@ -795,34 +1203,67 @@
         <w:t xml:space="preserve"> the server</w:t>
       </w:r>
       <w:r>
-        <w:t xml:space="preserve"> generated</w:t>
-      </w:r>
-      <w:r>
-        <w:t xml:space="preserve"> HTML structure with a client-side version. Replacement includes portions of HTML, button actions, and CSS classes. Enhancement can mean adding animation, page transitions, or Ajax functionality to client-side elements. Client-side enhancement of server-generated HTML</w:t>
+        <w:t>-</w:t>
+      </w:r>
+      <w:r>
+        <w:t>generated</w:t>
+      </w:r>
+      <w:r>
+        <w:t xml:space="preserve"> HTML structure with a client-side version</w:t>
+      </w:r>
+      <w:r>
+        <w:t xml:space="preserve"> in</w:t>
       </w:r>
       <w:r>
         <w:t xml:space="preserve"> </w:t>
       </w:r>
       <w:r>
+        <w:t>capable</w:t>
+      </w:r>
+      <w:r>
+        <w:t xml:space="preserve"> browsers</w:t>
+      </w:r>
+      <w:r>
+        <w:t xml:space="preserve">. </w:t>
+      </w:r>
+      <w:r>
+        <w:t>Elements r</w:t>
+      </w:r>
+      <w:r>
+        <w:t>eplace</w:t>
+      </w:r>
+      <w:r>
+        <w:t>d</w:t>
+      </w:r>
+      <w:r>
+        <w:t xml:space="preserve"> </w:t>
+      </w:r>
+      <w:r>
+        <w:t>include portions of HTML, button actions, and CSS classes. Enhancement can mean adding animation, page transitions, or Ajax functionality to client-side elements. Client-side enhancement of server-generated HTML</w:t>
+      </w:r>
+      <w:r>
+        <w:t xml:space="preserve"> </w:t>
+      </w:r>
+      <w:r>
         <w:t xml:space="preserve">is called </w:t>
       </w:r>
       <w:r>
-        <w:t>P</w:t>
-      </w:r>
-      <w:r>
-        <w:t xml:space="preserve">rogressive </w:t>
-      </w:r>
-      <w:r>
-        <w:t>E</w:t>
-      </w:r>
-      <w:r>
-        <w:t xml:space="preserve">nhancement. Progressive </w:t>
-      </w:r>
-      <w:r>
-        <w:t>E</w:t>
-      </w:r>
-      <w:r>
-        <w:t>nhancement enables and adds features to the client-side experience based on browser capabilities.</w:t>
+        <w:t>progressive enhancement</w:t>
+      </w:r>
+      <w:r>
+        <w:t xml:space="preserve">. Progressive </w:t>
+      </w:r>
+      <w:r>
+        <w:t>enhancement</w:t>
+      </w:r>
+      <w:r>
+        <w:t xml:space="preserve"> enables and adds features to the client</w:t>
+      </w:r>
+      <w:r>
+        <w:t>-</w:t>
+      </w:r>
+      <w:r>
+        <w:t>side experience based on browser capabilities.</w:t>
       </w:r>
     </w:p>
     <w:p>
@@ -830,7 +1271,27 @@
         <w:pStyle w:val="ppBodyText"/>
       </w:pPr>
       <w:r>
-        <w:t xml:space="preserve">Client-side UI structure can be generated with JavaScript, loaded on-demand from the server, or rendered by a plugin or a library. Initially, the team tried on-demand loading of granular HTML fragments from the server. This approach was motivated by the team's desire to limit the creation of HTML to a single location. However, this approach failed to provide the desired result, so the team changed tactics and used jQuery templates instead. See </w:t>
+        <w:t>After the initial enhancement of the server-generated HTML, the client-side JavaScript responds to user gestures, requests data, and initiates UI changes without posting back to the server.</w:t>
+      </w:r>
+    </w:p>
+    <w:p>
+      <w:pPr>
+        <w:pStyle w:val="ppBodyText"/>
+      </w:pPr>
+      <w:r>
+        <w:t>Client-side UI structure can be generated with JavaScript, loaded on</w:t>
+      </w:r>
+      <w:r>
+        <w:t xml:space="preserve"> </w:t>
+      </w:r>
+      <w:r>
+        <w:t>demand from the server, or rendered by a plug</w:t>
+      </w:r>
+      <w:r>
+        <w:t>-</w:t>
+      </w:r>
+      <w:r>
+        <w:t xml:space="preserve">in or a library. Initially, the team tried on-demand loading of granular HTML fragments from the server. This approach was motivated by the team's desire to limit the creation of HTML to a single location. However, this approach failed to provide the desired result, so the team changed tactics and used jQuery templates instead. See </w:t>
       </w:r>
       <w:r>
         <w:t>Chapter 5, "</w:t>
@@ -847,74 +1308,30 @@
     </w:p>
     <w:p>
       <w:pPr>
+        <w:pStyle w:val="Heading2"/>
+      </w:pPr>
+      <w:proofErr w:type="gramStart"/>
+      <w:r>
+        <w:t>jQuery</w:t>
+      </w:r>
+      <w:proofErr w:type="gramEnd"/>
+      <w:r>
+        <w:t xml:space="preserve"> </w:t>
+      </w:r>
+      <w:r>
+        <w:t>Templates</w:t>
+      </w:r>
+    </w:p>
+    <w:p>
+      <w:pPr>
         <w:pStyle w:val="ppBodyText"/>
       </w:pPr>
-      <w:r>
-        <w:t>After the initial</w:t>
-      </w:r>
-      <w:r>
-        <w:t xml:space="preserve"> enhancement </w:t>
-      </w:r>
-      <w:r>
-        <w:t>of the server generated HTML, the client-side JavaScript respond</w:t>
-      </w:r>
-      <w:r>
-        <w:t>s</w:t>
-      </w:r>
-      <w:r>
-        <w:t xml:space="preserve"> to user gestures, request</w:t>
-      </w:r>
-      <w:r>
-        <w:t>s</w:t>
-      </w:r>
-      <w:r>
-        <w:t xml:space="preserve"> data,</w:t>
-      </w:r>
-      <w:r>
-        <w:t xml:space="preserve"> and</w:t>
-      </w:r>
-      <w:r>
-        <w:t xml:space="preserve"> </w:t>
-      </w:r>
-      <w:r>
-        <w:t>initiat</w:t>
-      </w:r>
-      <w:r>
-        <w:t>es</w:t>
-      </w:r>
-      <w:r>
-        <w:t xml:space="preserve"> UI changes with</w:t>
-      </w:r>
-      <w:r>
-        <w:t>out posting back to the server.</w:t>
-      </w:r>
-    </w:p>
-    <w:p>
-      <w:pPr>
-        <w:pStyle w:val="Heading2"/>
-      </w:pPr>
       <w:proofErr w:type="gramStart"/>
       <w:r>
         <w:t>jQuery</w:t>
       </w:r>
       <w:proofErr w:type="gramEnd"/>
       <w:r>
-        <w:t xml:space="preserve"> </w:t>
-      </w:r>
-      <w:r>
-        <w:t>Templates</w:t>
-      </w:r>
-    </w:p>
-    <w:p>
-      <w:pPr>
-        <w:pStyle w:val="ppBodyText"/>
-      </w:pPr>
-      <w:proofErr w:type="gramStart"/>
-      <w:r>
-        <w:t>jQuery</w:t>
-      </w:r>
-      <w:proofErr w:type="gramEnd"/>
-      <w:r>
         <w:t xml:space="preserve"> templates are HTML </w:t>
       </w:r>
       <w:r>
@@ -933,13 +1350,31 @@
         <w:t xml:space="preserve">. </w:t>
       </w:r>
       <w:r>
-        <w:t xml:space="preserve">The jQuery Template plugin applies data to the template and renders the output into the DOM. </w:t>
+        <w:t xml:space="preserve">The jQuery Template </w:t>
+      </w:r>
+      <w:r>
+        <w:t>plug-in</w:t>
+      </w:r>
+      <w:r>
+        <w:t xml:space="preserve"> applies data to the template and renders the output into the DOM. </w:t>
       </w:r>
       <w:r>
         <w:t xml:space="preserve">Mileage Stats uses jQuery UI widgets to coordinate </w:t>
       </w:r>
       <w:r>
-        <w:t>getting the data, applying it to the template using the plugin, and overwriting the DOM element</w:t>
+        <w:t>the data</w:t>
+      </w:r>
+      <w:r>
+        <w:t xml:space="preserve"> retrieval</w:t>
+      </w:r>
+      <w:r>
+        <w:t>, applying it to the template using the plug</w:t>
+      </w:r>
+      <w:r>
+        <w:t>-</w:t>
+      </w:r>
+      <w:r>
+        <w:t>in, and overwriting the DOM element</w:t>
       </w:r>
       <w:r>
         <w:t>.</w:t>
@@ -950,7 +1385,10 @@
         <w:pStyle w:val="ppFigureCaption"/>
       </w:pPr>
       <w:r>
-        <w:t>jQuery Template Rendering</w:t>
+        <w:t xml:space="preserve">jQuery </w:t>
+      </w:r>
+      <w:r>
+        <w:t>template rendering</w:t>
       </w:r>
     </w:p>
     <w:p>
@@ -964,10 +1402,10 @@
         </w:rPr>
         <w:lastRenderedPageBreak/>
         <w:drawing>
-          <wp:inline distT="0" distB="0" distL="0" distR="0" wp14:anchorId="57560E7C" wp14:editId="1B76978C">
-            <wp:extent cx="3300984" cy="2002536"/>
-            <wp:effectExtent l="0" t="0" r="0" b="0"/>
-            <wp:docPr id="10" name="Picture 10"/>
+          <wp:inline distT="0" distB="0" distL="0" distR="0" wp14:anchorId="6FFE6291" wp14:editId="0D1851BC">
+            <wp:extent cx="3310128" cy="2020824"/>
+            <wp:effectExtent l="0" t="0" r="5080" b="0"/>
+            <wp:docPr id="7" name="Picture 7"/>
             <wp:cNvGraphicFramePr>
               <a:graphicFrameLocks xmlns:a="http://schemas.openxmlformats.org/drawingml/2006/main" noChangeAspect="1"/>
             </wp:cNvGraphicFramePr>
@@ -987,7 +1425,7 @@
                   <pic:spPr>
                     <a:xfrm>
                       <a:off x="0" y="0"/>
-                      <a:ext cx="3300984" cy="2002536"/>
+                      <a:ext cx="3310128" cy="2020824"/>
                     </a:xfrm>
                     <a:prstGeom prst="rect">
                       <a:avLst/>
@@ -1060,7 +1498,13 @@
         <w:t xml:space="preserve"> capability to inject URLs and data-dash attributes into the templates</w:t>
       </w:r>
       <w:r>
-        <w:t xml:space="preserve"> at render-time</w:t>
+        <w:t xml:space="preserve"> at render</w:t>
+      </w:r>
+      <w:r>
+        <w:t xml:space="preserve"> </w:t>
+      </w:r>
+      <w:r>
+        <w:t>time</w:t>
       </w:r>
       <w:r>
         <w:t>.</w:t>
@@ -1071,7 +1515,13 @@
         <w:pStyle w:val="ppBodyText"/>
       </w:pPr>
       <w:r>
-        <w:t>Mileage Stats loads all jQuery templates as part of the initial page load. Preloading templates simplifies the client-side application and provides much faster client-side rendering than on-demand loading of templates.</w:t>
+        <w:t>Mileage Stats loads all jQuery templates as part of the initial page load. Preloading templates simplifies the client-side application and provides much faster client-side rendering than on-demand loading of templates</w:t>
+      </w:r>
+      <w:r>
+        <w:t xml:space="preserve"> provides</w:t>
+      </w:r>
+      <w:r>
+        <w:t>.</w:t>
       </w:r>
     </w:p>
     <w:p>
@@ -1079,7 +1529,48 @@
         <w:pStyle w:val="ppBodyText"/>
       </w:pPr>
       <w:r>
-        <w:t>For more information on the jQuery Template plugin and authoring templates see the jQuery Templates in the Further Reading section. For more information on jQuery templates in Mileage Stats</w:t>
+        <w:t xml:space="preserve">For more information on the jQuery Template </w:t>
+      </w:r>
+      <w:r>
+        <w:t>plug-in</w:t>
+      </w:r>
+      <w:r>
+        <w:t xml:space="preserve"> and authoring templates</w:t>
+      </w:r>
+      <w:r>
+        <w:t>,</w:t>
+      </w:r>
+      <w:r>
+        <w:t xml:space="preserve"> see </w:t>
+      </w:r>
+      <w:r>
+        <w:t>"</w:t>
+      </w:r>
+      <w:hyperlink r:id="rId10" w:history="1">
+        <w:r>
+          <w:rPr>
+            <w:rStyle w:val="Hyperlink"/>
+          </w:rPr>
+          <w:t>jQuery Templates</w:t>
+        </w:r>
+      </w:hyperlink>
+      <w:r>
+        <w:t>"</w:t>
+      </w:r>
+      <w:r>
+        <w:t xml:space="preserve"> in the </w:t>
+      </w:r>
+      <w:r>
+        <w:t>"</w:t>
+      </w:r>
+      <w:r>
+        <w:t>Further Reading</w:t>
+      </w:r>
+      <w:r>
+        <w:t>"</w:t>
+      </w:r>
+      <w:r>
+        <w:t xml:space="preserve"> section. For more information on jQuery templates in Mileage Stats</w:t>
       </w:r>
       <w:r>
         <w:t>,</w:t>
@@ -1392,9 +1883,6 @@
         <w:t xml:space="preserve">Mileage Stats </w:t>
       </w:r>
       <w:r>
-        <w:rPr>
-          <w:b/>
-        </w:rPr>
         <w:t>Dashboard</w:t>
       </w:r>
       <w:r>
@@ -1431,7 +1919,13 @@
         <w:t xml:space="preserve">By breaking the implementation into </w:t>
       </w:r>
       <w:r>
-        <w:t xml:space="preserve">discrete </w:t>
+        <w:t>discrete</w:t>
+      </w:r>
+      <w:r>
+        <w:t>,</w:t>
+      </w:r>
+      <w:r>
+        <w:t xml:space="preserve"> </w:t>
       </w:r>
       <w:r>
         <w:t xml:space="preserve">loosely coupled </w:t>
@@ -1466,7 +1960,13 @@
         <w:t>Pinned sites</w:t>
       </w:r>
       <w:r>
-        <w:t>. JavaScript object provides the pinned sites implementation.</w:t>
+        <w:t>. JavaScript object provides the pinned sites implementation</w:t>
+      </w:r>
+      <w:r>
+        <w:t xml:space="preserve"> for Windows Internet Explorer 9</w:t>
+      </w:r>
+      <w:r>
+        <w:t>.</w:t>
       </w:r>
     </w:p>
     <w:p>
@@ -1565,7 +2065,25 @@
         <w:t>Vehicle list widget</w:t>
       </w:r>
       <w:r>
-        <w:t>. Displays the vehicle tiles in one or two column listing.</w:t>
+        <w:t xml:space="preserve">. Displays the vehicle tiles in </w:t>
+      </w:r>
+      <w:r>
+        <w:t xml:space="preserve">a </w:t>
+      </w:r>
+      <w:r>
+        <w:t>one</w:t>
+      </w:r>
+      <w:r>
+        <w:t>-column</w:t>
+      </w:r>
+      <w:r>
+        <w:t xml:space="preserve"> or two</w:t>
+      </w:r>
+      <w:r>
+        <w:t>-</w:t>
+      </w:r>
+      <w:r>
+        <w:t>column listing.</w:t>
       </w:r>
       <w:r>
         <w:t xml:space="preserve"> Invokes </w:t>
@@ -1580,7 +2098,19 @@
         <w:t xml:space="preserve"> and c</w:t>
       </w:r>
       <w:r>
-        <w:t>ontrols when child widgets display in expanded or contracted view.</w:t>
+        <w:t xml:space="preserve">ontrols when child widgets </w:t>
+      </w:r>
+      <w:r>
+        <w:t xml:space="preserve">are </w:t>
+      </w:r>
+      <w:r>
+        <w:t>display</w:t>
+      </w:r>
+      <w:r>
+        <w:t>ed</w:t>
+      </w:r>
+      <w:r>
+        <w:t xml:space="preserve"> in expanded or contracted view.</w:t>
       </w:r>
     </w:p>
     <w:p>
@@ -1649,7 +2179,13 @@
         <w:t>hyper</w:t>
       </w:r>
       <w:r>
-        <w:t>link in the Header is clicked</w:t>
+        <w:t xml:space="preserve">link in the </w:t>
+      </w:r>
+      <w:r>
+        <w:t>h</w:t>
+      </w:r>
+      <w:r>
+        <w:t>eader is clicked</w:t>
       </w:r>
       <w:r>
         <w:t>.</w:t>
@@ -1701,7 +2237,7 @@
                     </pic:cNvPicPr>
                   </pic:nvPicPr>
                   <pic:blipFill>
-                    <a:blip r:embed="rId10" cstate="print">
+                    <a:blip r:embed="rId11" cstate="print">
                       <a:extLst>
                         <a:ext uri="{28A0092B-C50C-407E-A947-70E740481C1C}">
                           <a14:useLocalDpi xmlns:a14="http://schemas.microsoft.com/office/drawing/2010/main" val="0"/>
@@ -1847,10 +2383,13 @@
         <w:t xml:space="preserve"> rather they are small objects that</w:t>
       </w:r>
       <w:r>
-        <w:t xml:space="preserve"> work together, comprising </w:t>
-      </w:r>
-      <w:r>
-        <w:t>the whole application. Well</w:t>
+        <w:t xml:space="preserve"> work together</w:t>
+      </w:r>
+      <w:r>
+        <w:t xml:space="preserve"> to form the complete</w:t>
+      </w:r>
+      <w:r>
+        <w:t xml:space="preserve"> application. Well</w:t>
       </w:r>
       <w:r>
         <w:t>-</w:t>
@@ -1907,107 +2446,107 @@
       </w:r>
       <w:proofErr w:type="gramStart"/>
       <w:r>
-        <w:t>a</w:t>
+        <w:t xml:space="preserve">a </w:t>
+      </w:r>
+      <w:r>
+        <w:t>publish</w:t>
+      </w:r>
+      <w:proofErr w:type="gramEnd"/>
+      <w:r>
+        <w:t xml:space="preserve"> and subscribe </w:t>
+      </w:r>
+      <w:r>
+        <w:t xml:space="preserve">pattern </w:t>
+      </w:r>
+      <w:r>
+        <w:t>(pub</w:t>
+      </w:r>
+      <w:r>
+        <w:t>/</w:t>
+      </w:r>
+      <w:r>
+        <w:t>sub)</w:t>
+      </w:r>
+      <w:r>
+        <w:t>.</w:t>
       </w:r>
       <w:r>
         <w:t xml:space="preserve"> </w:t>
       </w:r>
-      <w:r>
-        <w:t>publish</w:t>
-      </w:r>
-      <w:proofErr w:type="gramEnd"/>
-      <w:r>
-        <w:t xml:space="preserve"> and subscribe </w:t>
-      </w:r>
-      <w:r>
-        <w:t xml:space="preserve">pattern </w:t>
-      </w:r>
-      <w:r>
-        <w:t>(pub</w:t>
-      </w:r>
-      <w:r>
-        <w:t>/</w:t>
-      </w:r>
-      <w:r>
-        <w:t>sub)</w:t>
-      </w:r>
-      <w:r>
-        <w:t>.</w:t>
+    </w:p>
+    <w:p>
+      <w:pPr>
+        <w:pStyle w:val="Heading2"/>
+      </w:pPr>
+      <w:r>
+        <w:t>Direct Communication</w:t>
+      </w:r>
+    </w:p>
+    <w:p>
+      <w:pPr>
+        <w:pStyle w:val="ppBodyText"/>
+      </w:pPr>
+      <w:r>
+        <w:t>Direct</w:t>
+      </w:r>
+      <w:r>
+        <w:t xml:space="preserve"> widget</w:t>
+      </w:r>
+      <w:r>
+        <w:t xml:space="preserve"> communication is typically reserved </w:t>
+      </w:r>
+      <w:r>
+        <w:t>for</w:t>
       </w:r>
       <w:r>
         <w:t xml:space="preserve"> </w:t>
       </w:r>
-    </w:p>
-    <w:p>
-      <w:pPr>
-        <w:pStyle w:val="Heading2"/>
-      </w:pPr>
-      <w:r>
-        <w:t>Direct Communication</w:t>
-      </w:r>
-    </w:p>
-    <w:p>
-      <w:pPr>
-        <w:pStyle w:val="ppBodyText"/>
-      </w:pPr>
-      <w:r>
-        <w:t>Direct</w:t>
+      <w:r>
+        <w:t>high-level</w:t>
       </w:r>
       <w:r>
         <w:t xml:space="preserve"> widget</w:t>
       </w:r>
       <w:r>
-        <w:t xml:space="preserve"> communication is typically reserved </w:t>
-      </w:r>
-      <w:r>
-        <w:t>for</w:t>
+        <w:t>s</w:t>
+      </w:r>
+      <w:r>
+        <w:t xml:space="preserve"> controlling </w:t>
+      </w:r>
+      <w:r>
+        <w:t xml:space="preserve">lower-level </w:t>
+      </w:r>
+      <w:r>
+        <w:t>widget</w:t>
+      </w:r>
+      <w:r>
+        <w:t>s, such as</w:t>
+      </w:r>
+      <w:r>
+        <w:t xml:space="preserve"> when</w:t>
+      </w:r>
+      <w:r>
+        <w:t xml:space="preserve"> the layout manager </w:t>
+      </w:r>
+      <w:r>
+        <w:t xml:space="preserve">tells </w:t>
+      </w:r>
+      <w:r>
+        <w:t>a widget to hide or show itself.</w:t>
       </w:r>
       <w:r>
         <w:t xml:space="preserve"> </w:t>
       </w:r>
-      <w:r>
-        <w:t>high-level</w:t>
-      </w:r>
-      <w:r>
-        <w:t xml:space="preserve"> widget</w:t>
-      </w:r>
-      <w:r>
-        <w:t>s</w:t>
-      </w:r>
-      <w:r>
-        <w:t xml:space="preserve"> controlling </w:t>
-      </w:r>
-      <w:r>
-        <w:t xml:space="preserve">lower-level </w:t>
-      </w:r>
-      <w:r>
-        <w:t>widget</w:t>
-      </w:r>
-      <w:r>
-        <w:t>s, such as</w:t>
-      </w:r>
-      <w:r>
-        <w:t xml:space="preserve"> when</w:t>
-      </w:r>
-      <w:r>
-        <w:t xml:space="preserve"> the layout manager </w:t>
-      </w:r>
-      <w:r>
-        <w:t xml:space="preserve">tells </w:t>
-      </w:r>
-      <w:r>
-        <w:t>a widget to hide or show itself.</w:t>
-      </w:r>
-      <w:r>
-        <w:t xml:space="preserve"> </w:t>
-      </w:r>
     </w:p>
     <w:p>
       <w:pPr>
         <w:pStyle w:val="ppFigureCaption"/>
       </w:pPr>
       <w:r>
-        <w:t>Layout Manager and Pub/Sub</w:t>
+        <w:t xml:space="preserve">Layout </w:t>
+      </w:r>
+      <w:r>
+        <w:t>manager and pub/sub</w:t>
       </w:r>
     </w:p>
     <w:p>
@@ -2035,7 +2574,7 @@
                     <pic:cNvPicPr/>
                   </pic:nvPicPr>
                   <pic:blipFill>
-                    <a:blip r:embed="rId11"/>
+                    <a:blip r:embed="rId12"/>
                     <a:stretch>
                       <a:fillRect/>
                     </a:stretch>
@@ -2108,7 +2647,13 @@
         <w:t xml:space="preserve"> manages </w:t>
       </w:r>
       <w:r>
-        <w:t>communication, relieving the publishers and subscribers from having direct knowledge of one another.</w:t>
+        <w:t xml:space="preserve">communication, relieving the publishers and subscribers </w:t>
+      </w:r>
+      <w:r>
+        <w:t>of needing</w:t>
+      </w:r>
+      <w:r>
+        <w:t xml:space="preserve"> direct knowledge of one another.</w:t>
       </w:r>
       <w:r>
         <w:t xml:space="preserve"> </w:t>
@@ -2244,7 +2789,13 @@
         <w:t xml:space="preserve"> client-side web applications like Mileage Stats do not perform </w:t>
       </w:r>
       <w:r>
-        <w:t xml:space="preserve">full page reloads </w:t>
+        <w:t>full</w:t>
+      </w:r>
+      <w:r>
+        <w:t>-</w:t>
+      </w:r>
+      <w:r>
+        <w:t xml:space="preserve">page reloads </w:t>
       </w:r>
       <w:r>
         <w:t xml:space="preserve">each time a </w:t>
@@ -2264,7 +2815,13 @@
         <w:pStyle w:val="ppBodyText"/>
       </w:pPr>
       <w:r>
-        <w:t xml:space="preserve">The jQuery BBQ plugin (Back Button &amp; Query Library) is responsible for providing address bar URL changes. </w:t>
+        <w:t xml:space="preserve">The jQuery BBQ </w:t>
+      </w:r>
+      <w:r>
+        <w:t>plug-in</w:t>
+      </w:r>
+      <w:r>
+        <w:t xml:space="preserve"> (Back Button &amp; Query Library) is responsible for providing address bar URL changes. </w:t>
       </w:r>
       <w:r>
         <w:t>Changing the address bar URL performs two functions. First, it allows user</w:t>
@@ -2291,7 +2848,13 @@
         <w:t xml:space="preserve">. </w:t>
       </w:r>
       <w:r>
-        <w:t>This is also known as deep linking. Second, it enables the browser history and back button.</w:t>
+        <w:t>This is also known as deep linking. Second, it enables the browser history and back button</w:t>
+      </w:r>
+      <w:r>
+        <w:t xml:space="preserve"> to perform as the user expects</w:t>
+      </w:r>
+      <w:r>
+        <w:t>.</w:t>
       </w:r>
     </w:p>
     <w:p>
@@ -2314,10 +2877,16 @@
         <w:t xml:space="preserve"> works in conjunction with the </w:t>
       </w:r>
       <w:r>
-        <w:t>BBQ plugin</w:t>
-      </w:r>
-      <w:r>
-        <w:t xml:space="preserve"> to service navigation requests. It subscribes to the BBQ plugin</w:t>
+        <w:t xml:space="preserve">BBQ </w:t>
+      </w:r>
+      <w:r>
+        <w:t>plug-in</w:t>
+      </w:r>
+      <w:r>
+        <w:t xml:space="preserve"> to service navigation requests. It subscribes to the BBQ </w:t>
+      </w:r>
+      <w:r>
+        <w:t>plug-in</w:t>
       </w:r>
       <w:r>
         <w:t xml:space="preserve"> </w:t>
@@ -2351,7 +2920,10 @@
         <w:pStyle w:val="ppFigureCaption"/>
       </w:pPr>
       <w:r>
-        <w:t>Navigation and Layout Manager</w:t>
+        <w:t xml:space="preserve">Navigation </w:t>
+      </w:r>
+      <w:r>
+        <w:t>and layout manager</w:t>
       </w:r>
     </w:p>
     <w:p>
@@ -2379,7 +2951,7 @@
                     <pic:cNvPicPr/>
                   </pic:nvPicPr>
                   <pic:blipFill>
-                    <a:blip r:embed="rId12"/>
+                    <a:blip r:embed="rId13"/>
                     <a:stretch>
                       <a:fillRect/>
                     </a:stretch>
@@ -2486,31 +3058,55 @@
         <w:t>architecture</w:t>
       </w:r>
       <w:r>
-        <w:t>, several key decisions will impact performance, maintainability, and browser support. Will data requests flow through a central object or will objects make direct calls to the server? Will data be pre-fetched,</w:t>
-      </w:r>
-      <w:r>
-        <w:t xml:space="preserve"> and</w:t>
-      </w:r>
-      <w:r>
-        <w:t xml:space="preserve"> if so, how much? Will data be cached, </w:t>
+        <w:t xml:space="preserve">, several key decisions will impact </w:t>
+      </w:r>
+      <w:r>
+        <w:t xml:space="preserve">application </w:t>
+      </w:r>
+      <w:r>
+        <w:t xml:space="preserve">performance, maintainability, and browser support. Will data requests flow through a central object or will objects make direct calls to the server? </w:t>
+      </w:r>
+      <w:r>
+        <w:t xml:space="preserve">Will data be cached, </w:t>
       </w:r>
       <w:r>
         <w:t xml:space="preserve">and </w:t>
       </w:r>
       <w:r>
-        <w:t>if so, how much and where will the data cache live</w:t>
-      </w:r>
-      <w:r>
-        <w:t>:</w:t>
-      </w:r>
-      <w:r>
-        <w:t xml:space="preserve"> in a JavaScript object, the DOM, the browser window object, or other browser data storage API? Answers to these questions are </w:t>
-      </w:r>
-      <w:r>
-        <w:t xml:space="preserve">requirements specific to your </w:t>
-      </w:r>
-      <w:r>
-        <w:t>application.</w:t>
+        <w:t xml:space="preserve">if so, how much? </w:t>
+      </w:r>
+      <w:r>
+        <w:t>Will data be pre-fetched,</w:t>
+      </w:r>
+      <w:r>
+        <w:t xml:space="preserve"> </w:t>
+      </w:r>
+      <w:r>
+        <w:t xml:space="preserve">and </w:t>
+      </w:r>
+      <w:r>
+        <w:t xml:space="preserve">if so, how much? Answers to these questions </w:t>
+      </w:r>
+      <w:r>
+        <w:t xml:space="preserve">will vary based on </w:t>
+      </w:r>
+      <w:r>
+        <w:t xml:space="preserve">your </w:t>
+      </w:r>
+      <w:r>
+        <w:t>application</w:t>
+      </w:r>
+      <w:r>
+        <w:t>'s specific</w:t>
+      </w:r>
+      <w:r>
+        <w:t xml:space="preserve"> </w:t>
+      </w:r>
+      <w:r>
+        <w:t>requirements</w:t>
+      </w:r>
+      <w:r>
+        <w:t>.</w:t>
       </w:r>
     </w:p>
     <w:p>
@@ -2533,7 +3129,13 @@
         <w:t xml:space="preserve"> requests </w:t>
       </w:r>
       <w:r>
-        <w:t xml:space="preserve">are via </w:t>
+        <w:t>are</w:t>
+      </w:r>
+      <w:r>
+        <w:t xml:space="preserve"> made</w:t>
+      </w:r>
+      <w:r>
+        <w:t xml:space="preserve"> via </w:t>
       </w:r>
       <w:r>
         <w:t>Ajax</w:t>
@@ -2548,17 +3150,29 @@
         <w:t xml:space="preserve">data manager. </w:t>
       </w:r>
       <w:r>
-        <w:t xml:space="preserve">Having a single object handle data requests simplifies the calling client-side code, improves application testability, and </w:t>
+        <w:t xml:space="preserve">Having a single object handle data requests simplifies the client-side </w:t>
+      </w:r>
+      <w:r>
+        <w:t xml:space="preserve">calling </w:t>
+      </w:r>
+      <w:r>
+        <w:t xml:space="preserve">code, improves application testability, and facilitates cleaner application evolution when client-side libraries advance or change. The single </w:t>
       </w:r>
       <w:r>
         <w:lastRenderedPageBreak/>
-        <w:t xml:space="preserve">facilitates cleaner application evolution when client-side libraries advance or change. The single, data manager object </w:t>
+        <w:t xml:space="preserve">data manager object </w:t>
       </w:r>
       <w:r>
         <w:t xml:space="preserve">also </w:t>
       </w:r>
       <w:r>
-        <w:t>affords the opportunity to implement client-side data caching in a central location</w:t>
+        <w:t xml:space="preserve">affords </w:t>
+      </w:r>
+      <w:r>
+        <w:t xml:space="preserve">you </w:t>
+      </w:r>
+      <w:r>
+        <w:t>the opportunity to implement client-side data caching in a central location</w:t>
       </w:r>
       <w:r>
         <w:t xml:space="preserve">. </w:t>
@@ -2588,7 +3202,7 @@
         <w:t xml:space="preserve"> </w:t>
       </w:r>
       <w:r>
-        <w:t>rather than using HTML 5 local storage or similar APIs,</w:t>
+        <w:t>rather than using HTML5 local storage or similar APIs,</w:t>
       </w:r>
       <w:r>
         <w:t xml:space="preserve"> in order to meet </w:t>
@@ -2626,13 +3240,16 @@
         <w:t xml:space="preserve"> </w:t>
       </w:r>
       <w:r>
-        <w:t xml:space="preserve">provides a </w:t>
-      </w:r>
-      <w:r>
-        <w:t xml:space="preserve">potential scalability </w:t>
-      </w:r>
-      <w:r>
-        <w:t>boost to the application because</w:t>
+        <w:t>can make</w:t>
+      </w:r>
+      <w:r>
+        <w:t xml:space="preserve"> the application</w:t>
+      </w:r>
+      <w:r>
+        <w:t xml:space="preserve"> more scalable</w:t>
+      </w:r>
+      <w:r>
+        <w:t xml:space="preserve"> because</w:t>
       </w:r>
       <w:r>
         <w:t xml:space="preserve"> repeated requests to the server for the same data </w:t>
@@ -2658,10 +3275,28 @@
         <w:pStyle w:val="ppBodyText"/>
       </w:pPr>
       <w:r>
-        <w:t>Widgets are responsible for requesting their data from the data manager.</w:t>
-      </w:r>
-      <w:r>
-        <w:t xml:space="preserve"> The data manager services the request, checking the cache before making a call to the server. Upon successful completion of the request, the returned data will be added to the cache, and then passed to the calling widget. If an error occurs, the error will be returned to the calling widget.</w:t>
+        <w:t>Widgets</w:t>
+      </w:r>
+      <w:r>
+        <w:t xml:space="preserve"> and JavaScript objects</w:t>
+      </w:r>
+      <w:r>
+        <w:t xml:space="preserve"> request their data from the data manager.</w:t>
+      </w:r>
+      <w:r>
+        <w:t xml:space="preserve"> The data manager services the request, </w:t>
+      </w:r>
+      <w:r>
+        <w:t xml:space="preserve">first checking if the request should be cached, and if so, </w:t>
+      </w:r>
+      <w:r>
+        <w:t>check</w:t>
+      </w:r>
+      <w:r>
+        <w:t xml:space="preserve">s </w:t>
+      </w:r>
+      <w:r>
+        <w:t>the cache before making a call to the server. Upon successful completion of the request, the returned data will be added to the cache, and then passed to the calling widget. If an error occurs, the error will be returned to the calling widget.</w:t>
       </w:r>
     </w:p>
     <w:p>
@@ -2669,7 +3304,10 @@
         <w:pStyle w:val="ppFigureCaption"/>
       </w:pPr>
       <w:r>
-        <w:t>Data Request</w:t>
+        <w:t xml:space="preserve">Data </w:t>
+      </w:r>
+      <w:r>
+        <w:t>request</w:t>
       </w:r>
     </w:p>
     <w:p>
@@ -2682,171 +3320,10 @@
           <w:lang w:bidi="ar-SA"/>
         </w:rPr>
         <w:drawing>
-          <wp:inline distT="0" distB="0" distL="0" distR="0" wp14:anchorId="41E5C2B6" wp14:editId="266B990F">
-            <wp:extent cx="2962656" cy="3291840"/>
-            <wp:effectExtent l="0" t="0" r="9525" b="3810"/>
-            <wp:docPr id="3" name="Picture 3"/>
-            <wp:cNvGraphicFramePr>
-              <a:graphicFrameLocks xmlns:a="http://schemas.openxmlformats.org/drawingml/2006/main" noChangeAspect="1"/>
-            </wp:cNvGraphicFramePr>
-            <a:graphic xmlns:a="http://schemas.openxmlformats.org/drawingml/2006/main">
-              <a:graphicData uri="http://schemas.openxmlformats.org/drawingml/2006/picture">
-                <pic:pic xmlns:pic="http://schemas.openxmlformats.org/drawingml/2006/picture">
-                  <pic:nvPicPr>
-                    <pic:cNvPr id="0" name=""/>
-                    <pic:cNvPicPr/>
-                  </pic:nvPicPr>
-                  <pic:blipFill>
-                    <a:blip r:embed="rId13"/>
-                    <a:stretch>
-                      <a:fillRect/>
-                    </a:stretch>
-                  </pic:blipFill>
-                  <pic:spPr>
-                    <a:xfrm>
-                      <a:off x="0" y="0"/>
-                      <a:ext cx="2962656" cy="3291840"/>
-                    </a:xfrm>
-                    <a:prstGeom prst="rect">
-                      <a:avLst/>
-                    </a:prstGeom>
-                  </pic:spPr>
-                </pic:pic>
-              </a:graphicData>
-            </a:graphic>
-          </wp:inline>
-        </w:drawing>
-      </w:r>
-    </w:p>
-    <w:p>
-      <w:pPr>
-        <w:pStyle w:val="ppBodyText"/>
-      </w:pPr>
-      <w:r>
-        <w:t>For in-depth coverage on data management and caching</w:t>
-      </w:r>
-      <w:r>
-        <w:t>,</w:t>
-      </w:r>
-      <w:r>
-        <w:t xml:space="preserve"> see </w:t>
-      </w:r>
-      <w:r>
-        <w:t>Chapter 10, "</w:t>
-      </w:r>
-      <w:r>
-        <w:t xml:space="preserve">Data, Caching, </w:t>
-      </w:r>
-      <w:r>
-        <w:t xml:space="preserve">and </w:t>
-      </w:r>
-      <w:r>
-        <w:t>Validation</w:t>
-      </w:r>
-      <w:r>
-        <w:t>.</w:t>
-      </w:r>
-      <w:r>
-        <w:t>"</w:t>
-      </w:r>
-    </w:p>
-    <w:p>
-      <w:pPr>
-        <w:pStyle w:val="Heading1"/>
-      </w:pPr>
-      <w:r>
-        <w:t>Summary</w:t>
-      </w:r>
-    </w:p>
-    <w:p>
-      <w:pPr>
-        <w:pStyle w:val="ppBodyText"/>
-      </w:pPr>
-      <w:r>
-        <w:t xml:space="preserve">Building a </w:t>
-      </w:r>
-      <w:r>
-        <w:t xml:space="preserve">rich </w:t>
-      </w:r>
-      <w:r>
-        <w:t xml:space="preserve">web application that reduces </w:t>
-      </w:r>
-      <w:r>
-        <w:t>the number of full page loads</w:t>
-      </w:r>
-      <w:r>
-        <w:t xml:space="preserve">, includes animations, and is responsible for updating the UI dynamically requires a thoughtful approach to </w:t>
-      </w:r>
-      <w:r>
-        <w:t xml:space="preserve">managing </w:t>
-      </w:r>
-      <w:r>
-        <w:t xml:space="preserve">structure, modularity, communication, navigation, and data. </w:t>
-      </w:r>
-      <w:r>
-        <w:t>This chapter provided a high</w:t>
-      </w:r>
-      <w:r>
-        <w:t>-</w:t>
-      </w:r>
-      <w:r>
-        <w:t xml:space="preserve">level view of the Mileage </w:t>
-      </w:r>
-      <w:r>
-        <w:lastRenderedPageBreak/>
-        <w:t>Stats</w:t>
-      </w:r>
-      <w:r>
-        <w:t xml:space="preserve"> client-side </w:t>
-      </w:r>
-      <w:r>
-        <w:t xml:space="preserve">application architecture. The </w:t>
-      </w:r>
-      <w:r>
-        <w:t xml:space="preserve">following </w:t>
-      </w:r>
-      <w:r>
-        <w:t xml:space="preserve">image </w:t>
-      </w:r>
-      <w:r>
-        <w:t xml:space="preserve">shows </w:t>
-      </w:r>
-      <w:r>
-        <w:t xml:space="preserve">the client-side objects and </w:t>
-      </w:r>
-      <w:r>
-        <w:t xml:space="preserve">their </w:t>
-      </w:r>
-      <w:r>
-        <w:t>implementation mapped to libraries or frameworks.</w:t>
-      </w:r>
-    </w:p>
-    <w:p>
-      <w:pPr>
-        <w:pStyle w:val="ppFigureCaption"/>
-        <w:numPr>
-          <w:ilvl w:val="0"/>
-          <w:numId w:val="0"/>
-        </w:numPr>
-      </w:pPr>
-      <w:r>
-        <w:t>Mileage Stats Client Architecture Technology Map</w:t>
-      </w:r>
-    </w:p>
-    <w:p>
-      <w:pPr>
-        <w:pStyle w:val="ppFigure"/>
-      </w:pPr>
-      <w:r>
-        <w:rPr>
-          <w:noProof/>
-          <w:lang w:bidi="ar-SA"/>
-        </w:rPr>
-        <w:drawing>
-          <wp:inline distT="0" distB="0" distL="0" distR="0" wp14:anchorId="4F123CAE" wp14:editId="09AEB7A1">
-            <wp:extent cx="4818888" cy="2414016"/>
-            <wp:effectExtent l="0" t="0" r="1270" b="5715"/>
-            <wp:docPr id="18" name="Picture 18"/>
+          <wp:inline distT="0" distB="0" distL="0" distR="0" wp14:anchorId="1823889C" wp14:editId="263C89C9">
+            <wp:extent cx="4526280" cy="3794760"/>
+            <wp:effectExtent l="0" t="0" r="7620" b="0"/>
+            <wp:docPr id="4" name="Picture 4"/>
             <wp:cNvGraphicFramePr>
               <a:graphicFrameLocks xmlns:a="http://schemas.openxmlformats.org/drawingml/2006/main" noChangeAspect="1"/>
             </wp:cNvGraphicFramePr>
@@ -2866,7 +3343,7 @@
                   <pic:spPr>
                     <a:xfrm>
                       <a:off x="0" y="0"/>
-                      <a:ext cx="4818888" cy="2414016"/>
+                      <a:ext cx="4526280" cy="3794760"/>
                     </a:xfrm>
                     <a:prstGeom prst="rect">
                       <a:avLst/>
@@ -2881,27 +3358,272 @@
     </w:p>
     <w:p>
       <w:pPr>
+        <w:pStyle w:val="ppBodyText"/>
+      </w:pPr>
+      <w:r>
+        <w:t>For in-depth coverage o</w:t>
+      </w:r>
+      <w:r>
+        <w:t>f</w:t>
+      </w:r>
+      <w:r>
+        <w:t xml:space="preserve"> data management and caching</w:t>
+      </w:r>
+      <w:r>
+        <w:t>,</w:t>
+      </w:r>
+      <w:r>
+        <w:t xml:space="preserve"> see </w:t>
+      </w:r>
+      <w:r>
+        <w:t>Chapter 10, "</w:t>
+      </w:r>
+      <w:r>
+        <w:t xml:space="preserve">Data, Caching, </w:t>
+      </w:r>
+      <w:r>
+        <w:t xml:space="preserve">and </w:t>
+      </w:r>
+      <w:r>
+        <w:t>Validation</w:t>
+      </w:r>
+      <w:r>
+        <w:t>.</w:t>
+      </w:r>
+      <w:r>
+        <w:t>"</w:t>
+      </w:r>
+    </w:p>
+    <w:p>
+      <w:pPr>
         <w:pStyle w:val="Heading1"/>
       </w:pPr>
       <w:r>
+        <w:t>Summary</w:t>
+      </w:r>
+    </w:p>
+    <w:p>
+      <w:pPr>
+        <w:pStyle w:val="ppBodyText"/>
+      </w:pPr>
+      <w:r>
+        <w:t xml:space="preserve">Building a </w:t>
+      </w:r>
+      <w:r>
+        <w:t xml:space="preserve">rich </w:t>
+      </w:r>
+      <w:r>
+        <w:t xml:space="preserve">web application that reduces </w:t>
+      </w:r>
+      <w:r>
+        <w:t>the number of full</w:t>
+      </w:r>
+      <w:r>
+        <w:t>-</w:t>
+      </w:r>
+      <w:r>
+        <w:t>page loads</w:t>
+      </w:r>
+      <w:r>
+        <w:t xml:space="preserve">, includes animations, and is responsible for updating the UI dynamically requires a thoughtful approach to </w:t>
+      </w:r>
+      <w:r>
+        <w:t xml:space="preserve">managing </w:t>
+      </w:r>
+      <w:r>
+        <w:t xml:space="preserve">structure, </w:t>
+      </w:r>
+      <w:r>
+        <w:lastRenderedPageBreak/>
+        <w:t xml:space="preserve">modularity, communication, navigation, and data. </w:t>
+      </w:r>
+      <w:r>
+        <w:t>This chapter provided a high</w:t>
+      </w:r>
+      <w:r>
+        <w:t>-</w:t>
+      </w:r>
+      <w:r>
+        <w:t>level view of the Mileage Stats</w:t>
+      </w:r>
+      <w:r>
+        <w:t xml:space="preserve"> client-side </w:t>
+      </w:r>
+      <w:r>
+        <w:t xml:space="preserve">application architecture. The </w:t>
+      </w:r>
+      <w:r>
+        <w:t xml:space="preserve">following </w:t>
+      </w:r>
+      <w:r>
+        <w:t xml:space="preserve">image </w:t>
+      </w:r>
+      <w:r>
+        <w:t xml:space="preserve">shows </w:t>
+      </w:r>
+      <w:r>
+        <w:t xml:space="preserve">the client-side objects and </w:t>
+      </w:r>
+      <w:r>
+        <w:t xml:space="preserve">their </w:t>
+      </w:r>
+      <w:r>
+        <w:t>implementation mapped to libraries or frameworks.</w:t>
+      </w:r>
+    </w:p>
+    <w:p>
+      <w:pPr>
+        <w:pStyle w:val="ppFigureCaption"/>
+        <w:numPr>
+          <w:ilvl w:val="0"/>
+          <w:numId w:val="0"/>
+        </w:numPr>
+      </w:pPr>
+      <w:r>
+        <w:t xml:space="preserve">Mileage Stats </w:t>
+      </w:r>
+      <w:r>
+        <w:t>c</w:t>
+      </w:r>
+      <w:r>
+        <w:t xml:space="preserve">lient </w:t>
+      </w:r>
+      <w:r>
+        <w:t>a</w:t>
+      </w:r>
+      <w:r>
+        <w:t xml:space="preserve">rchitecture </w:t>
+      </w:r>
+      <w:r>
+        <w:t>t</w:t>
+      </w:r>
+      <w:r>
+        <w:t xml:space="preserve">echnology </w:t>
+      </w:r>
+      <w:r>
+        <w:t>m</w:t>
+      </w:r>
+      <w:r>
+        <w:t>ap</w:t>
+      </w:r>
+    </w:p>
+    <w:p>
+      <w:pPr>
+        <w:pStyle w:val="ppFigure"/>
+      </w:pPr>
+      <w:r>
+        <w:rPr>
+          <w:noProof/>
+          <w:lang w:bidi="ar-SA"/>
+        </w:rPr>
+        <w:drawing>
+          <wp:inline distT="0" distB="0" distL="0" distR="0" wp14:anchorId="2C94BD79" wp14:editId="6135A266">
+            <wp:extent cx="4956048" cy="2487168"/>
+            <wp:effectExtent l="0" t="0" r="0" b="8890"/>
+            <wp:docPr id="5" name="Picture 5"/>
+            <wp:cNvGraphicFramePr>
+              <a:graphicFrameLocks xmlns:a="http://schemas.openxmlformats.org/drawingml/2006/main" noChangeAspect="1"/>
+            </wp:cNvGraphicFramePr>
+            <a:graphic xmlns:a="http://schemas.openxmlformats.org/drawingml/2006/main">
+              <a:graphicData uri="http://schemas.openxmlformats.org/drawingml/2006/picture">
+                <pic:pic xmlns:pic="http://schemas.openxmlformats.org/drawingml/2006/picture">
+                  <pic:nvPicPr>
+                    <pic:cNvPr id="0" name=""/>
+                    <pic:cNvPicPr/>
+                  </pic:nvPicPr>
+                  <pic:blipFill>
+                    <a:blip r:embed="rId15"/>
+                    <a:stretch>
+                      <a:fillRect/>
+                    </a:stretch>
+                  </pic:blipFill>
+                  <pic:spPr>
+                    <a:xfrm>
+                      <a:off x="0" y="0"/>
+                      <a:ext cx="4956048" cy="2487168"/>
+                    </a:xfrm>
+                    <a:prstGeom prst="rect">
+                      <a:avLst/>
+                    </a:prstGeom>
+                  </pic:spPr>
+                </pic:pic>
+              </a:graphicData>
+            </a:graphic>
+          </wp:inline>
+        </w:drawing>
+      </w:r>
+    </w:p>
+    <w:p>
+      <w:pPr>
+        <w:pStyle w:val="Heading1"/>
+      </w:pPr>
+      <w:r>
         <w:t>Further Reading</w:t>
       </w:r>
     </w:p>
     <w:p>
       <w:pPr>
         <w:pStyle w:val="ppBodyText"/>
+      </w:pPr>
+      <w:r>
+        <w:t xml:space="preserve">For more information on jQuery UI widgets see Chapter 3, "jQuery UI Widgets" and Chapter 7, "Modularity." </w:t>
+      </w:r>
+    </w:p>
+    <w:p>
+      <w:pPr>
+        <w:pStyle w:val="ppBodyText"/>
+      </w:pPr>
+      <w:r>
+        <w:t>For more information on jQuery templates in Mileage Stats, see Chapter 5, "HTML Templates."</w:t>
+      </w:r>
+    </w:p>
+    <w:p>
+      <w:pPr>
+        <w:pStyle w:val="ppBodyText"/>
+      </w:pPr>
+      <w:r>
+        <w:t>For more information on pinned sites, see Chapter 6, "Application Notifications."</w:t>
+      </w:r>
+    </w:p>
+    <w:p>
+      <w:pPr>
+        <w:pStyle w:val="ppBodyText"/>
+      </w:pPr>
+      <w:r>
+        <w:t xml:space="preserve">For more information on modularity in Mileage Stats, see Chapter 7, "Modularity." </w:t>
+      </w:r>
+    </w:p>
+    <w:p>
+      <w:pPr>
+        <w:pStyle w:val="ppBodyText"/>
+      </w:pPr>
+      <w:r>
+        <w:t>For more information about the pub/sub implementation in Mileage Stats, see Chapter 8, "Communication."</w:t>
+      </w:r>
+    </w:p>
+    <w:p>
+      <w:pPr>
+        <w:pStyle w:val="ppBodyText"/>
+      </w:pPr>
+      <w:r>
+        <w:t>For more information about the libraries and guidelines discussed in this chapter, see the following:</w:t>
+      </w:r>
+    </w:p>
+    <w:p>
+      <w:pPr>
+        <w:pStyle w:val="ppBulletList"/>
         <w:rPr>
           <w:color w:val="0000FF" w:themeColor="hyperlink"/>
           <w:u w:val="single"/>
         </w:rPr>
       </w:pPr>
       <w:r>
-        <w:t xml:space="preserve">jQuery: </w:t>
+        <w:t>jQuery:</w:t>
       </w:r>
       <w:r>
         <w:br/>
       </w:r>
-      <w:hyperlink r:id="rId15" w:history="1">
+      <w:hyperlink r:id="rId16" w:history="1">
         <w:r>
           <w:rPr>
             <w:rStyle w:val="Hyperlink"/>
@@ -2912,7 +3634,7 @@
     </w:p>
     <w:p>
       <w:pPr>
-        <w:pStyle w:val="ppBodyText"/>
+        <w:pStyle w:val="ppBulletList"/>
       </w:pPr>
       <w:r>
         <w:t xml:space="preserve">jQuery Templates: </w:t>
@@ -2920,7 +3642,7 @@
       <w:r>
         <w:br/>
       </w:r>
-      <w:hyperlink r:id="rId16" w:history="1">
+      <w:hyperlink r:id="rId17" w:history="1">
         <w:r>
           <w:rPr>
             <w:rStyle w:val="Hyperlink"/>
@@ -2931,7 +3653,7 @@
     </w:p>
     <w:p>
       <w:pPr>
-        <w:pStyle w:val="ppBodyText"/>
+        <w:pStyle w:val="ppBulletList"/>
         <w:rPr>
           <w:rStyle w:val="Hyperlink"/>
           <w:color w:val="auto"/>
@@ -2964,7 +3686,7 @@
       <w:r>
         <w:br/>
       </w:r>
-      <w:hyperlink r:id="rId17" w:history="1">
+      <w:hyperlink r:id="rId18" w:history="1">
         <w:r>
           <w:rPr>
             <w:rStyle w:val="Hyperlink"/>
@@ -2975,7 +3697,7 @@
     </w:p>
     <w:p>
       <w:pPr>
-        <w:pStyle w:val="ppBodyText"/>
+        <w:pStyle w:val="ppBulletList"/>
       </w:pPr>
       <w:r>
         <w:t xml:space="preserve">"Filling the HTML5 Gaps with </w:t>
@@ -3020,7 +3742,7 @@
         </w:rPr>
         <w:br/>
       </w:r>
-      <w:hyperlink r:id="rId18" w:history="1">
+      <w:hyperlink r:id="rId19" w:history="1">
         <w:r>
           <w:rPr>
             <w:rStyle w:val="Hyperlink"/>
@@ -3031,6 +3753,16 @@
       <w:r>
         <w:t xml:space="preserve"> </w:t>
       </w:r>
+    </w:p>
+    <w:p>
+      <w:pPr>
+        <w:pStyle w:val="ppListEnd"/>
+      </w:pPr>
+    </w:p>
+    <w:p>
+      <w:pPr>
+        <w:pStyle w:val="ppBodyText"/>
+      </w:pPr>
     </w:p>
     <w:sectPr>
       <w:pgSz w:w="12240" w:h="15840"/>
@@ -7354,6 +8086,20 @@
       <w:lang w:bidi="en-US"/>
     </w:rPr>
   </w:style>
+  <w:style w:type="paragraph" w:styleId="Revision">
+    <w:name w:val="Revision"/>
+    <w:hidden/>
+    <w:uiPriority w:val="99"/>
+    <w:semiHidden/>
+    <w:rsid w:val="00D94CA7"/>
+    <w:pPr>
+      <w:spacing w:after="0" w:line="240" w:lineRule="auto"/>
+    </w:pPr>
+    <w:rPr>
+      <w:rFonts w:eastAsiaTheme="minorEastAsia"/>
+      <w:lang w:bidi="en-US"/>
+    </w:rPr>
+  </w:style>
 </w:styles>
 </file>
 
@@ -8913,6 +9659,20 @@
       <w:lang w:bidi="en-US"/>
     </w:rPr>
   </w:style>
+  <w:style w:type="paragraph" w:styleId="Revision">
+    <w:name w:val="Revision"/>
+    <w:hidden/>
+    <w:uiPriority w:val="99"/>
+    <w:semiHidden/>
+    <w:rsid w:val="00D94CA7"/>
+    <w:pPr>
+      <w:spacing w:after="0" w:line="240" w:lineRule="auto"/>
+    </w:pPr>
+    <w:rPr>
+      <w:rFonts w:eastAsiaTheme="minorEastAsia"/>
+      <w:lang w:bidi="en-US"/>
+    </w:rPr>
+  </w:style>
 </w:styles>
 </file>
 
@@ -9055,25 +9815,42 @@
   </w:compat>
   <w:rsids>
     <w:rsidRoot w:val="00630250"/>
+    <w:rsid w:val="00014267"/>
+    <w:rsid w:val="000335ED"/>
     <w:rsid w:val="00042A8A"/>
     <w:rsid w:val="001D61EA"/>
+    <w:rsid w:val="00224DE5"/>
+    <w:rsid w:val="00233009"/>
+    <w:rsid w:val="00300F4F"/>
+    <w:rsid w:val="00354055"/>
+    <w:rsid w:val="003B248E"/>
+    <w:rsid w:val="004C4FBA"/>
     <w:rsid w:val="005E7E45"/>
     <w:rsid w:val="00630250"/>
+    <w:rsid w:val="006308C5"/>
+    <w:rsid w:val="006E2FE3"/>
     <w:rsid w:val="006E5208"/>
-    <w:rsid w:val="00751D54"/>
+    <w:rsid w:val="006F6E85"/>
+    <w:rsid w:val="007D4762"/>
     <w:rsid w:val="007F31AE"/>
     <w:rsid w:val="008926D9"/>
     <w:rsid w:val="008A4D89"/>
     <w:rsid w:val="008C13E9"/>
     <w:rsid w:val="008E0556"/>
+    <w:rsid w:val="00916279"/>
+    <w:rsid w:val="00927966"/>
     <w:rsid w:val="00962865"/>
     <w:rsid w:val="009F6994"/>
     <w:rsid w:val="00A57479"/>
     <w:rsid w:val="00A60403"/>
     <w:rsid w:val="00AE478D"/>
+    <w:rsid w:val="00B96E9F"/>
     <w:rsid w:val="00BA0CEF"/>
+    <w:rsid w:val="00C52F0D"/>
+    <w:rsid w:val="00C850ED"/>
     <w:rsid w:val="00D75DBA"/>
     <w:rsid w:val="00DD5A61"/>
+    <w:rsid w:val="00F42589"/>
   </w:rsids>
   <m:mathPr>
     <m:mathFont m:val="Cambria Math"/>
@@ -9799,7 +10576,7 @@
 </file>
 
 <file path=customXml/itemProps1.xml><?xml version="1.0" encoding="utf-8"?>
-<ds:datastoreItem xmlns:ds="http://schemas.openxmlformats.org/officeDocument/2006/customXml" ds:itemID="{7BF12701-91D8-47BB-909B-7852EC208BE1}">
+<ds:datastoreItem xmlns:ds="http://schemas.openxmlformats.org/officeDocument/2006/customXml" ds:itemID="{E47634EC-9BC1-476F-B859-BC11386C7F41}">
   <ds:schemaRefs>
     <ds:schemaRef ds:uri="http://www.w3.org/2001/XMLSchema"/>
   </ds:schemaRefs>
@@ -9807,7 +10584,7 @@
 </file>
 
 <file path=customXml/itemProps2.xml><?xml version="1.0" encoding="utf-8"?>
-<ds:datastoreItem xmlns:ds="http://schemas.openxmlformats.org/officeDocument/2006/customXml" ds:itemID="{1748C6DD-9F79-49AC-A7B3-46DE7D8CA026}">
+<ds:datastoreItem xmlns:ds="http://schemas.openxmlformats.org/officeDocument/2006/customXml" ds:itemID="{E7D418FC-744B-4BDE-B0AF-2D2B2F87A4A2}">
   <ds:schemaRefs>
     <ds:schemaRef ds:uri="http://schemas.openxmlformats.org/officeDocument/2006/bibliography"/>
   </ds:schemaRefs>

</xml_diff>